<commit_message>
Novas aulas do curso de scrum
</commit_message>
<xml_diff>
--- a/Cursos/Scrum_Gestão_Desenvolvimento_Ágil_de_Projetos/Scrum - Gestão e Desenvolvimento Ágil de Projetos.docx
+++ b/Cursos/Scrum_Gestão_Desenvolvimento_Ágil_de_Projetos/Scrum - Gestão e Desenvolvimento Ágil de Projetos.docx
@@ -849,6 +849,251 @@
         </w:p>
         <w:p>
           <w:pPr>
+            <w:widowControl w:val="0"/>
+            <w:tabs>
+              <w:tab w:val="right" w:leader="dot" w:pos="12000"/>
+            </w:tabs>
+            <w:spacing w:before="60" w:line="240" w:lineRule="auto"/>
+            <w:jc w:val="left"/>
+            <w:rPr>
+              <w:rFonts w:ascii="Arial" w:cs="Arial" w:eastAsia="Arial" w:hAnsi="Arial"/>
+              <w:b w:val="1"/>
+              <w:i w:val="0"/>
+              <w:smallCaps w:val="0"/>
+              <w:strike w:val="0"/>
+              <w:color w:val="000000"/>
+              <w:sz w:val="22"/>
+              <w:szCs w:val="22"/>
+              <w:u w:val="none"/>
+              <w:shd w:fill="auto" w:val="clear"/>
+              <w:vertAlign w:val="baseline"/>
+            </w:rPr>
+          </w:pPr>
+          <w:hyperlink w:anchor="_avk510hvwrws">
+            <w:r>
+              <w:rPr>
+                <w:rFonts w:ascii="Nunito" w:cs="Nunito" w:eastAsia="Nunito" w:hAnsi="Nunito"/>
+                <w:b w:val="1"/>
+                <w:i w:val="0"/>
+                <w:smallCaps w:val="0"/>
+                <w:strike w:val="0"/>
+                <w:color w:val="000000"/>
+                <w:sz w:val="18"/>
+                <w:szCs w:val="18"/>
+                <w:u w:val="none"/>
+                <w:shd w:fill="auto" w:val="clear"/>
+                <w:vertAlign w:val="baseline"/>
+                <w:rtl w:val="0"/>
+              </w:rPr>
+              <w:t xml:space="preserve">As certificações Scrum: Qual escolher?</w:t>
+              <w:tab/>
+              <w:t xml:space="preserve">45</w:t>
+            </w:r>
+          </w:hyperlink>
+          <w:r>
+            <w:rPr>
+              <w:rtl w:val="0"/>
+            </w:rPr>
+          </w:r>
+        </w:p>
+        <w:p>
+          <w:pPr>
+            <w:widowControl w:val="0"/>
+            <w:tabs>
+              <w:tab w:val="right" w:leader="dot" w:pos="12000"/>
+            </w:tabs>
+            <w:spacing w:before="60" w:line="240" w:lineRule="auto"/>
+            <w:jc w:val="left"/>
+            <w:rPr>
+              <w:rFonts w:ascii="Arial" w:cs="Arial" w:eastAsia="Arial" w:hAnsi="Arial"/>
+              <w:b w:val="1"/>
+              <w:i w:val="0"/>
+              <w:smallCaps w:val="0"/>
+              <w:strike w:val="0"/>
+              <w:color w:val="000000"/>
+              <w:sz w:val="22"/>
+              <w:szCs w:val="22"/>
+              <w:u w:val="none"/>
+              <w:shd w:fill="auto" w:val="clear"/>
+              <w:vertAlign w:val="baseline"/>
+            </w:rPr>
+          </w:pPr>
+          <w:hyperlink w:anchor="_3nwlvryrs37b">
+            <w:r>
+              <w:rPr>
+                <w:rFonts w:ascii="Nunito" w:cs="Nunito" w:eastAsia="Nunito" w:hAnsi="Nunito"/>
+                <w:b w:val="1"/>
+                <w:i w:val="0"/>
+                <w:smallCaps w:val="0"/>
+                <w:strike w:val="0"/>
+                <w:color w:val="000000"/>
+                <w:sz w:val="18"/>
+                <w:szCs w:val="18"/>
+                <w:u w:val="none"/>
+                <w:shd w:fill="auto" w:val="clear"/>
+                <w:vertAlign w:val="baseline"/>
+                <w:rtl w:val="0"/>
+              </w:rPr>
+              <w:t xml:space="preserve">Como se preparar para as certificações PSM I e ASF</w:t>
+              <w:tab/>
+              <w:t xml:space="preserve">46</w:t>
+            </w:r>
+          </w:hyperlink>
+          <w:r>
+            <w:rPr>
+              <w:rtl w:val="0"/>
+            </w:rPr>
+          </w:r>
+        </w:p>
+        <w:p>
+          <w:pPr>
+            <w:widowControl w:val="0"/>
+            <w:tabs>
+              <w:tab w:val="right" w:leader="dot" w:pos="12000"/>
+            </w:tabs>
+            <w:spacing w:before="60" w:line="240" w:lineRule="auto"/>
+            <w:jc w:val="left"/>
+            <w:rPr>
+              <w:rFonts w:ascii="Arial" w:cs="Arial" w:eastAsia="Arial" w:hAnsi="Arial"/>
+              <w:b w:val="1"/>
+              <w:i w:val="0"/>
+              <w:smallCaps w:val="0"/>
+              <w:strike w:val="0"/>
+              <w:color w:val="000000"/>
+              <w:sz w:val="22"/>
+              <w:szCs w:val="22"/>
+              <w:u w:val="none"/>
+              <w:shd w:fill="auto" w:val="clear"/>
+              <w:vertAlign w:val="baseline"/>
+            </w:rPr>
+          </w:pPr>
+          <w:hyperlink w:anchor="_hfcrmb3lmfhl">
+            <w:r>
+              <w:rPr>
+                <w:rFonts w:ascii="Nunito" w:cs="Nunito" w:eastAsia="Nunito" w:hAnsi="Nunito"/>
+                <w:b w:val="1"/>
+                <w:i w:val="0"/>
+                <w:smallCaps w:val="0"/>
+                <w:strike w:val="0"/>
+                <w:color w:val="000000"/>
+                <w:sz w:val="18"/>
+                <w:szCs w:val="18"/>
+                <w:u w:val="none"/>
+                <w:shd w:fill="auto" w:val="clear"/>
+                <w:vertAlign w:val="baseline"/>
+                <w:rtl w:val="0"/>
+              </w:rPr>
+              <w:t xml:space="preserve">Manifesto para o Desenvolvimento Ágil de Software</w:t>
+              <w:tab/>
+              <w:t xml:space="preserve">47</w:t>
+            </w:r>
+          </w:hyperlink>
+          <w:r>
+            <w:rPr>
+              <w:rtl w:val="0"/>
+            </w:rPr>
+          </w:r>
+        </w:p>
+        <w:p>
+          <w:pPr>
+            <w:widowControl w:val="0"/>
+            <w:tabs>
+              <w:tab w:val="right" w:leader="dot" w:pos="12000"/>
+            </w:tabs>
+            <w:spacing w:before="60" w:line="240" w:lineRule="auto"/>
+            <w:jc w:val="left"/>
+            <w:rPr>
+              <w:rFonts w:ascii="Arial" w:cs="Arial" w:eastAsia="Arial" w:hAnsi="Arial"/>
+              <w:b w:val="1"/>
+              <w:i w:val="0"/>
+              <w:smallCaps w:val="0"/>
+              <w:strike w:val="0"/>
+              <w:color w:val="000000"/>
+              <w:sz w:val="22"/>
+              <w:szCs w:val="22"/>
+              <w:u w:val="none"/>
+              <w:shd w:fill="auto" w:val="clear"/>
+              <w:vertAlign w:val="baseline"/>
+            </w:rPr>
+          </w:pPr>
+          <w:hyperlink w:anchor="_zbpqicdlfn47">
+            <w:r>
+              <w:rPr>
+                <w:rFonts w:ascii="Nunito" w:cs="Nunito" w:eastAsia="Nunito" w:hAnsi="Nunito"/>
+                <w:b w:val="1"/>
+                <w:i w:val="0"/>
+                <w:smallCaps w:val="0"/>
+                <w:strike w:val="0"/>
+                <w:color w:val="000000"/>
+                <w:sz w:val="18"/>
+                <w:szCs w:val="18"/>
+                <w:u w:val="none"/>
+                <w:shd w:fill="auto" w:val="clear"/>
+                <w:vertAlign w:val="baseline"/>
+                <w:rtl w:val="0"/>
+              </w:rPr>
+              <w:t xml:space="preserve">Os Doze Princípios do Manifesto Ágil</w:t>
+              <w:tab/>
+              <w:t xml:space="preserve">48</w:t>
+            </w:r>
+          </w:hyperlink>
+          <w:r>
+            <w:rPr>
+              <w:rtl w:val="0"/>
+            </w:rPr>
+          </w:r>
+        </w:p>
+        <w:p>
+          <w:pPr>
+            <w:widowControl w:val="0"/>
+            <w:tabs>
+              <w:tab w:val="right" w:leader="dot" w:pos="12000"/>
+            </w:tabs>
+            <w:spacing w:before="60" w:line="240" w:lineRule="auto"/>
+            <w:jc w:val="left"/>
+            <w:rPr>
+              <w:rFonts w:ascii="Arial" w:cs="Arial" w:eastAsia="Arial" w:hAnsi="Arial"/>
+              <w:b w:val="1"/>
+              <w:i w:val="0"/>
+              <w:smallCaps w:val="0"/>
+              <w:strike w:val="0"/>
+              <w:color w:val="000000"/>
+              <w:sz w:val="22"/>
+              <w:szCs w:val="22"/>
+              <w:u w:val="none"/>
+              <w:shd w:fill="auto" w:val="clear"/>
+              <w:vertAlign w:val="baseline"/>
+            </w:rPr>
+          </w:pPr>
+          <w:hyperlink w:anchor="_mbs4wavkzetk">
+            <w:r>
+              <w:rPr>
+                <w:rFonts w:ascii="Nunito" w:cs="Nunito" w:eastAsia="Nunito" w:hAnsi="Nunito"/>
+                <w:b w:val="1"/>
+                <w:i w:val="0"/>
+                <w:smallCaps w:val="0"/>
+                <w:strike w:val="0"/>
+                <w:color w:val="000000"/>
+                <w:sz w:val="18"/>
+                <w:szCs w:val="18"/>
+                <w:u w:val="none"/>
+                <w:shd w:fill="auto" w:val="clear"/>
+                <w:vertAlign w:val="baseline"/>
+                <w:rtl w:val="0"/>
+              </w:rPr>
+              <w:t xml:space="preserve">Scrum Escalado</w:t>
+              <w:tab/>
+              <w:t xml:space="preserve">48</w:t>
+            </w:r>
+          </w:hyperlink>
+          <w:r>
+            <w:rPr>
+              <w:rtl w:val="0"/>
+            </w:rPr>
+          </w:r>
+        </w:p>
+        <w:p>
+          <w:pPr>
             <w:keepNext w:val="0"/>
             <w:keepLines w:val="0"/>
             <w:pageBreakBefore w:val="0"/>
@@ -871,15 +1116,56 @@
               <w:b w:val="1"/>
             </w:rPr>
           </w:pPr>
-          <w:hyperlink w:anchor="_avk510hvwrws">
+          <w:hyperlink w:anchor="_x9dpgkhrmn00">
             <w:r>
               <w:rPr>
                 <w:b w:val="1"/>
                 <w:rtl w:val="0"/>
               </w:rPr>
-              <w:t xml:space="preserve">As certificações Scrum: Qual escolher?</w:t>
+              <w:t xml:space="preserve">Dicas de como executar as certificações PSM I e ASF</w:t>
               <w:tab/>
-              <w:t xml:space="preserve">45</w:t>
+              <w:t xml:space="preserve">49</w:t>
+            </w:r>
+          </w:hyperlink>
+          <w:r>
+            <w:rPr>
+              <w:rtl w:val="0"/>
+            </w:rPr>
+          </w:r>
+        </w:p>
+        <w:p>
+          <w:pPr>
+            <w:keepNext w:val="0"/>
+            <w:keepLines w:val="0"/>
+            <w:pageBreakBefore w:val="0"/>
+            <w:widowControl w:val="0"/>
+            <w:pBdr>
+              <w:top w:space="0" w:sz="0" w:val="nil"/>
+              <w:left w:space="0" w:sz="0" w:val="nil"/>
+              <w:bottom w:space="0" w:sz="0" w:val="nil"/>
+              <w:right w:space="0" w:sz="0" w:val="nil"/>
+              <w:between w:space="0" w:sz="0" w:val="nil"/>
+            </w:pBdr>
+            <w:shd w:fill="auto" w:val="clear"/>
+            <w:tabs>
+              <w:tab w:val="right" w:leader="dot" w:pos="12000"/>
+            </w:tabs>
+            <w:spacing w:after="0" w:before="60" w:line="240" w:lineRule="auto"/>
+            <w:ind w:left="0" w:right="0" w:firstLine="0"/>
+            <w:jc w:val="left"/>
+            <w:rPr>
+              <w:b w:val="1"/>
+            </w:rPr>
+          </w:pPr>
+          <w:hyperlink w:anchor="_uyek2rfv376">
+            <w:r>
+              <w:rPr>
+                <w:b w:val="1"/>
+                <w:rtl w:val="0"/>
+              </w:rPr>
+              <w:t xml:space="preserve">Entendendo a dinâmica das provas PSM I e ASF</w:t>
+              <w:tab/>
+              <w:t xml:space="preserve">50</w:t>
             </w:r>
           </w:hyperlink>
           <w:r>
@@ -5328,12 +5614,12 @@
           <wp:inline distB="114300" distT="114300" distL="114300" distR="114300">
             <wp:extent cx="2828925" cy="1028700"/>
             <wp:effectExtent b="0" l="0" r="0" t="0"/>
-            <wp:docPr id="7" name="image8.png"/>
+            <wp:docPr id="7" name="image19.png"/>
             <a:graphic>
               <a:graphicData uri="http://schemas.openxmlformats.org/drawingml/2006/picture">
                 <pic:pic>
                   <pic:nvPicPr>
-                    <pic:cNvPr id="0" name="image8.png"/>
+                    <pic:cNvPr id="0" name="image19.png"/>
                     <pic:cNvPicPr preferRelativeResize="0"/>
                   </pic:nvPicPr>
                   <pic:blipFill>
@@ -5692,12 +5978,12 @@
           <wp:inline distB="114300" distT="114300" distL="114300" distR="114300">
             <wp:extent cx="2838450" cy="1495425"/>
             <wp:effectExtent b="0" l="0" r="0" t="0"/>
-            <wp:docPr id="15" name="image11.png"/>
+            <wp:docPr id="24" name="image27.png"/>
             <a:graphic>
               <a:graphicData uri="http://schemas.openxmlformats.org/drawingml/2006/picture">
                 <pic:pic>
                   <pic:nvPicPr>
-                    <pic:cNvPr id="0" name="image11.png"/>
+                    <pic:cNvPr id="0" name="image27.png"/>
                     <pic:cNvPicPr preferRelativeResize="0"/>
                   </pic:nvPicPr>
                   <pic:blipFill>
@@ -6256,12 +6542,12 @@
           <wp:inline distB="114300" distT="114300" distL="114300" distR="114300">
             <wp:extent cx="2686050" cy="923925"/>
             <wp:effectExtent b="0" l="0" r="0" t="0"/>
-            <wp:docPr id="5" name="image6.png"/>
+            <wp:docPr id="5" name="image20.png"/>
             <a:graphic>
               <a:graphicData uri="http://schemas.openxmlformats.org/drawingml/2006/picture">
                 <pic:pic>
                   <pic:nvPicPr>
-                    <pic:cNvPr id="0" name="image6.png"/>
+                    <pic:cNvPr id="0" name="image20.png"/>
                     <pic:cNvPicPr preferRelativeResize="0"/>
                   </pic:nvPicPr>
                   <pic:blipFill>
@@ -6481,12 +6767,12 @@
           <wp:inline distB="114300" distT="114300" distL="114300" distR="114300">
             <wp:extent cx="2743200" cy="1095375"/>
             <wp:effectExtent b="0" l="0" r="0" t="0"/>
-            <wp:docPr id="11" name="image5.png"/>
+            <wp:docPr id="17" name="image12.png"/>
             <a:graphic>
               <a:graphicData uri="http://schemas.openxmlformats.org/drawingml/2006/picture">
                 <pic:pic>
                   <pic:nvPicPr>
-                    <pic:cNvPr id="0" name="image5.png"/>
+                    <pic:cNvPr id="0" name="image12.png"/>
                     <pic:cNvPicPr preferRelativeResize="0"/>
                   </pic:nvPicPr>
                   <pic:blipFill>
@@ -8346,12 +8632,12 @@
           <wp:inline distB="114300" distT="114300" distL="114300" distR="114300">
             <wp:extent cx="5731200" cy="3568700"/>
             <wp:effectExtent b="0" l="0" r="0" t="0"/>
-            <wp:docPr id="3" name="image16.png"/>
+            <wp:docPr id="3" name="image28.png"/>
             <a:graphic>
               <a:graphicData uri="http://schemas.openxmlformats.org/drawingml/2006/picture">
                 <pic:pic>
                   <pic:nvPicPr>
-                    <pic:cNvPr id="0" name="image16.png"/>
+                    <pic:cNvPr id="0" name="image28.png"/>
                     <pic:cNvPicPr preferRelativeResize="0"/>
                   </pic:nvPicPr>
                   <pic:blipFill>
@@ -9186,12 +9472,12 @@
           <wp:inline distB="114300" distT="114300" distL="114300" distR="114300">
             <wp:extent cx="1752600" cy="2143125"/>
             <wp:effectExtent b="0" l="0" r="0" t="0"/>
-            <wp:docPr id="17" name="image14.png"/>
+            <wp:docPr id="28" name="image26.png"/>
             <a:graphic>
               <a:graphicData uri="http://schemas.openxmlformats.org/drawingml/2006/picture">
                 <pic:pic>
                   <pic:nvPicPr>
-                    <pic:cNvPr id="0" name="image14.png"/>
+                    <pic:cNvPr id="0" name="image26.png"/>
                     <pic:cNvPicPr preferRelativeResize="0"/>
                   </pic:nvPicPr>
                   <pic:blipFill>
@@ -14153,12 +14439,12 @@
           <wp:inline distB="114300" distT="114300" distL="114300" distR="114300">
             <wp:extent cx="1895475" cy="1266825"/>
             <wp:effectExtent b="0" l="0" r="0" t="0"/>
-            <wp:docPr id="1" name="image17.png"/>
+            <wp:docPr id="1" name="image24.png"/>
             <a:graphic>
               <a:graphicData uri="http://schemas.openxmlformats.org/drawingml/2006/picture">
                 <pic:pic>
                   <pic:nvPicPr>
-                    <pic:cNvPr id="0" name="image17.png"/>
+                    <pic:cNvPr id="0" name="image24.png"/>
                     <pic:cNvPicPr preferRelativeResize="0"/>
                   </pic:nvPicPr>
                   <pic:blipFill>
@@ -15830,12 +16116,12 @@
           <wp:inline distB="114300" distT="114300" distL="114300" distR="114300">
             <wp:extent cx="2667000" cy="2238375"/>
             <wp:effectExtent b="0" l="0" r="0" t="0"/>
-            <wp:docPr id="2" name="image10.png"/>
+            <wp:docPr id="2" name="image16.png"/>
             <a:graphic>
               <a:graphicData uri="http://schemas.openxmlformats.org/drawingml/2006/picture">
                 <pic:pic>
                   <pic:nvPicPr>
-                    <pic:cNvPr id="0" name="image10.png"/>
+                    <pic:cNvPr id="0" name="image16.png"/>
                     <pic:cNvPicPr preferRelativeResize="0"/>
                   </pic:nvPicPr>
                   <pic:blipFill>
@@ -18047,12 +18333,12 @@
           <wp:inline distB="114300" distT="114300" distL="114300" distR="114300">
             <wp:extent cx="5731200" cy="1485900"/>
             <wp:effectExtent b="0" l="0" r="0" t="0"/>
-            <wp:docPr id="8" name="image4.png"/>
+            <wp:docPr id="8" name="image15.png"/>
             <a:graphic>
               <a:graphicData uri="http://schemas.openxmlformats.org/drawingml/2006/picture">
                 <pic:pic>
                   <pic:nvPicPr>
-                    <pic:cNvPr id="0" name="image4.png"/>
+                    <pic:cNvPr id="0" name="image15.png"/>
                     <pic:cNvPicPr preferRelativeResize="0"/>
                   </pic:nvPicPr>
                   <pic:blipFill>
@@ -23607,12 +23893,12 @@
           <wp:inline distB="114300" distT="114300" distL="114300" distR="114300">
             <wp:extent cx="3476625" cy="1285875"/>
             <wp:effectExtent b="0" l="0" r="0" t="0"/>
-            <wp:docPr id="6" name="image2.png"/>
+            <wp:docPr id="6" name="image17.png"/>
             <a:graphic>
               <a:graphicData uri="http://schemas.openxmlformats.org/drawingml/2006/picture">
                 <pic:pic>
                   <pic:nvPicPr>
-                    <pic:cNvPr id="0" name="image2.png"/>
+                    <pic:cNvPr id="0" name="image17.png"/>
                     <pic:cNvPicPr preferRelativeResize="0"/>
                   </pic:nvPicPr>
                   <pic:blipFill>
@@ -25165,12 +25451,12 @@
           <wp:inline distB="114300" distT="114300" distL="114300" distR="114300">
             <wp:extent cx="2124075" cy="1838325"/>
             <wp:effectExtent b="0" l="0" r="0" t="0"/>
-            <wp:docPr id="12" name="image15.png"/>
+            <wp:docPr id="20" name="image22.png"/>
             <a:graphic>
               <a:graphicData uri="http://schemas.openxmlformats.org/drawingml/2006/picture">
                 <pic:pic>
                   <pic:nvPicPr>
-                    <pic:cNvPr id="0" name="image15.png"/>
+                    <pic:cNvPr id="0" name="image22.png"/>
                     <pic:cNvPicPr preferRelativeResize="0"/>
                   </pic:nvPicPr>
                   <pic:blipFill>
@@ -26161,12 +26447,12 @@
           <wp:inline distB="114300" distT="114300" distL="114300" distR="114300">
             <wp:extent cx="4706775" cy="2104106"/>
             <wp:effectExtent b="0" l="0" r="0" t="0"/>
-            <wp:docPr id="13" name="image12.png"/>
+            <wp:docPr id="22" name="image21.png"/>
             <a:graphic>
               <a:graphicData uri="http://schemas.openxmlformats.org/drawingml/2006/picture">
                 <pic:pic>
                   <pic:nvPicPr>
-                    <pic:cNvPr id="0" name="image12.png"/>
+                    <pic:cNvPr id="0" name="image21.png"/>
                     <pic:cNvPicPr preferRelativeResize="0"/>
                   </pic:nvPicPr>
                   <pic:blipFill>
@@ -27214,12 +27500,12 @@
           <wp:inline distB="114300" distT="114300" distL="114300" distR="114300">
             <wp:extent cx="2495550" cy="1085850"/>
             <wp:effectExtent b="0" l="0" r="0" t="0"/>
-            <wp:docPr id="14" name="image9.png"/>
+            <wp:docPr id="23" name="image23.png"/>
             <a:graphic>
               <a:graphicData uri="http://schemas.openxmlformats.org/drawingml/2006/picture">
                 <pic:pic>
                   <pic:nvPicPr>
-                    <pic:cNvPr id="0" name="image9.png"/>
+                    <pic:cNvPr id="0" name="image23.png"/>
                     <pic:cNvPicPr preferRelativeResize="0"/>
                   </pic:nvPicPr>
                   <pic:blipFill>
@@ -28273,12 +28559,12 @@
           <wp:inline distB="114300" distT="114300" distL="114300" distR="114300">
             <wp:extent cx="3073238" cy="1785054"/>
             <wp:effectExtent b="0" l="0" r="0" t="0"/>
-            <wp:docPr id="16" name="image13.png"/>
+            <wp:docPr id="26" name="image25.png"/>
             <a:graphic>
               <a:graphicData uri="http://schemas.openxmlformats.org/drawingml/2006/picture">
                 <pic:pic>
                   <pic:nvPicPr>
-                    <pic:cNvPr id="0" name="image13.png"/>
+                    <pic:cNvPr id="0" name="image25.png"/>
                     <pic:cNvPicPr preferRelativeResize="0"/>
                   </pic:nvPicPr>
                   <pic:blipFill>
@@ -32584,12 +32870,12 @@
           <wp:inline distB="114300" distT="114300" distL="114300" distR="114300">
             <wp:extent cx="5257800" cy="2295525"/>
             <wp:effectExtent b="0" l="0" r="0" t="0"/>
-            <wp:docPr id="10" name="image3.png"/>
+            <wp:docPr id="16" name="image6.png"/>
             <a:graphic>
               <a:graphicData uri="http://schemas.openxmlformats.org/drawingml/2006/picture">
                 <pic:pic>
                   <pic:nvPicPr>
-                    <pic:cNvPr id="0" name="image3.png"/>
+                    <pic:cNvPr id="0" name="image6.png"/>
                     <pic:cNvPicPr preferRelativeResize="0"/>
                   </pic:nvPicPr>
                   <pic:blipFill>
@@ -33094,12 +33380,12 @@
           <wp:inline distB="114300" distT="114300" distL="114300" distR="114300">
             <wp:extent cx="4491038" cy="1962031"/>
             <wp:effectExtent b="0" l="0" r="0" t="0"/>
-            <wp:docPr id="9" name="image7.png"/>
+            <wp:docPr id="10" name="image18.png"/>
             <a:graphic>
               <a:graphicData uri="http://schemas.openxmlformats.org/drawingml/2006/picture">
                 <pic:pic>
                   <pic:nvPicPr>
-                    <pic:cNvPr id="0" name="image7.png"/>
+                    <pic:cNvPr id="0" name="image18.png"/>
                     <pic:cNvPicPr preferRelativeResize="0"/>
                   </pic:nvPicPr>
                   <pic:blipFill>
@@ -33171,12 +33457,12 @@
           <wp:inline distB="114300" distT="114300" distL="114300" distR="114300">
             <wp:extent cx="4664649" cy="2332325"/>
             <wp:effectExtent b="0" l="0" r="0" t="0"/>
-            <wp:docPr id="4" name="image1.png"/>
+            <wp:docPr id="4" name="image11.png"/>
             <a:graphic>
               <a:graphicData uri="http://schemas.openxmlformats.org/drawingml/2006/picture">
                 <pic:pic>
                   <pic:nvPicPr>
-                    <pic:cNvPr id="0" name="image1.png"/>
+                    <pic:cNvPr id="0" name="image11.png"/>
                     <pic:cNvPicPr preferRelativeResize="0"/>
                   </pic:nvPicPr>
                   <pic:blipFill>
@@ -33208,17 +33494,20 @@
     </w:p>
     <w:p>
       <w:pPr>
+        <w:pStyle w:val="Heading1"/>
         <w:rPr/>
       </w:pPr>
-      <w:r>
-        <w:rPr>
-          <w:rtl w:val="0"/>
-        </w:rPr>
-      </w:r>
-    </w:p>
-    <w:p>
-      <w:pPr>
-        <w:jc w:val="both"/>
+      <w:bookmarkStart w:colFirst="0" w:colLast="0" w:name="_3nwlvryrs37b" w:id="59"/>
+      <w:bookmarkEnd w:id="59"/>
+      <w:r>
+        <w:rPr>
+          <w:rtl w:val="0"/>
+        </w:rPr>
+        <w:t xml:space="preserve">Como se preparar para as certificações PSM I e ASF</w:t>
+      </w:r>
+    </w:p>
+    <w:p>
+      <w:pPr>
         <w:rPr/>
       </w:pPr>
       <w:r>
@@ -33229,18 +33518,17 @@
     </w:p>
     <w:p>
       <w:pPr>
-        <w:jc w:val="both"/>
         <w:rPr/>
       </w:pPr>
       <w:r>
         <w:rPr>
           <w:rtl w:val="0"/>
         </w:rPr>
-      </w:r>
-    </w:p>
-    <w:p>
-      <w:pPr>
-        <w:jc w:val="both"/>
+        <w:t xml:space="preserve">Dicas para realização das provas para certificação de Scrum.</w:t>
+      </w:r>
+    </w:p>
+    <w:p>
+      <w:pPr>
         <w:rPr/>
       </w:pPr>
       <w:r>
@@ -33251,13 +33539,1214 @@
     </w:p>
     <w:p>
       <w:pPr>
-        <w:jc w:val="both"/>
-        <w:rPr>
-          <w:rFonts w:ascii="Nunito" w:cs="Nunito" w:eastAsia="Nunito" w:hAnsi="Nunito"/>
-          <w:sz w:val="18"/>
-          <w:szCs w:val="18"/>
-        </w:rPr>
-      </w:pPr>
+        <w:jc w:val="center"/>
+        <w:rPr/>
+      </w:pPr>
+      <w:r>
+        <w:rPr/>
+        <w:drawing>
+          <wp:inline distB="114300" distT="114300" distL="114300" distR="114300">
+            <wp:extent cx="3830475" cy="1852648"/>
+            <wp:effectExtent b="0" l="0" r="0" t="0"/>
+            <wp:docPr id="25" name="image10.png"/>
+            <a:graphic>
+              <a:graphicData uri="http://schemas.openxmlformats.org/drawingml/2006/picture">
+                <pic:pic>
+                  <pic:nvPicPr>
+                    <pic:cNvPr id="0" name="image10.png"/>
+                    <pic:cNvPicPr preferRelativeResize="0"/>
+                  </pic:nvPicPr>
+                  <pic:blipFill>
+                    <a:blip r:embed="rId25"/>
+                    <a:srcRect b="0" l="0" r="0" t="0"/>
+                    <a:stretch>
+                      <a:fillRect/>
+                    </a:stretch>
+                  </pic:blipFill>
+                  <pic:spPr>
+                    <a:xfrm>
+                      <a:off x="0" y="0"/>
+                      <a:ext cx="3830475" cy="1852648"/>
+                    </a:xfrm>
+                    <a:prstGeom prst="rect"/>
+                    <a:ln/>
+                  </pic:spPr>
+                </pic:pic>
+              </a:graphicData>
+            </a:graphic>
+          </wp:inline>
+        </w:drawing>
+      </w:r>
+      <w:r>
+        <w:rPr>
+          <w:rtl w:val="0"/>
+        </w:rPr>
+      </w:r>
+    </w:p>
+    <w:p>
+      <w:pPr>
+        <w:rPr/>
+      </w:pPr>
+      <w:r>
+        <w:rPr>
+          <w:rtl w:val="0"/>
+        </w:rPr>
+        <w:t xml:space="preserve">Scrum Open é um simulado para teste de conhecimento.</w:t>
+      </w:r>
+    </w:p>
+    <w:p>
+      <w:pPr>
+        <w:rPr/>
+      </w:pPr>
+      <w:r>
+        <w:rPr>
+          <w:rtl w:val="0"/>
+        </w:rPr>
+      </w:r>
+    </w:p>
+    <w:p>
+      <w:pPr>
+        <w:jc w:val="center"/>
+        <w:rPr/>
+      </w:pPr>
+      <w:r>
+        <w:rPr/>
+        <w:drawing>
+          <wp:inline distB="114300" distT="114300" distL="114300" distR="114300">
+            <wp:extent cx="3554228" cy="1940116"/>
+            <wp:effectExtent b="0" l="0" r="0" t="0"/>
+            <wp:docPr id="21" name="image14.png"/>
+            <a:graphic>
+              <a:graphicData uri="http://schemas.openxmlformats.org/drawingml/2006/picture">
+                <pic:pic>
+                  <pic:nvPicPr>
+                    <pic:cNvPr id="0" name="image14.png"/>
+                    <pic:cNvPicPr preferRelativeResize="0"/>
+                  </pic:nvPicPr>
+                  <pic:blipFill>
+                    <a:blip r:embed="rId26"/>
+                    <a:srcRect b="0" l="0" r="0" t="0"/>
+                    <a:stretch>
+                      <a:fillRect/>
+                    </a:stretch>
+                  </pic:blipFill>
+                  <pic:spPr>
+                    <a:xfrm>
+                      <a:off x="0" y="0"/>
+                      <a:ext cx="3554228" cy="1940116"/>
+                    </a:xfrm>
+                    <a:prstGeom prst="rect"/>
+                    <a:ln/>
+                  </pic:spPr>
+                </pic:pic>
+              </a:graphicData>
+            </a:graphic>
+          </wp:inline>
+        </w:drawing>
+      </w:r>
+      <w:r>
+        <w:rPr>
+          <w:rtl w:val="0"/>
+        </w:rPr>
+      </w:r>
+    </w:p>
+    <w:p>
+      <w:pPr>
+        <w:jc w:val="center"/>
+        <w:rPr/>
+      </w:pPr>
+      <w:r>
+        <w:rPr/>
+        <w:drawing>
+          <wp:inline distB="114300" distT="114300" distL="114300" distR="114300">
+            <wp:extent cx="3716175" cy="1671865"/>
+            <wp:effectExtent b="0" l="0" r="0" t="0"/>
+            <wp:docPr id="13" name="image2.png"/>
+            <a:graphic>
+              <a:graphicData uri="http://schemas.openxmlformats.org/drawingml/2006/picture">
+                <pic:pic>
+                  <pic:nvPicPr>
+                    <pic:cNvPr id="0" name="image2.png"/>
+                    <pic:cNvPicPr preferRelativeResize="0"/>
+                  </pic:nvPicPr>
+                  <pic:blipFill>
+                    <a:blip r:embed="rId27"/>
+                    <a:srcRect b="0" l="0" r="0" t="0"/>
+                    <a:stretch>
+                      <a:fillRect/>
+                    </a:stretch>
+                  </pic:blipFill>
+                  <pic:spPr>
+                    <a:xfrm>
+                      <a:off x="0" y="0"/>
+                      <a:ext cx="3716175" cy="1671865"/>
+                    </a:xfrm>
+                    <a:prstGeom prst="rect"/>
+                    <a:ln/>
+                  </pic:spPr>
+                </pic:pic>
+              </a:graphicData>
+            </a:graphic>
+          </wp:inline>
+        </w:drawing>
+      </w:r>
+      <w:r>
+        <w:rPr>
+          <w:rtl w:val="0"/>
+        </w:rPr>
+      </w:r>
+    </w:p>
+    <w:p>
+      <w:pPr>
+        <w:jc w:val="center"/>
+        <w:rPr/>
+      </w:pPr>
+      <w:r>
+        <w:rPr>
+          <w:rtl w:val="0"/>
+        </w:rPr>
+      </w:r>
+    </w:p>
+    <w:p>
+      <w:pPr>
+        <w:jc w:val="center"/>
+        <w:rPr/>
+      </w:pPr>
+      <w:r>
+        <w:rPr/>
+        <w:drawing>
+          <wp:inline distB="114300" distT="114300" distL="114300" distR="114300">
+            <wp:extent cx="3678552" cy="1433332"/>
+            <wp:effectExtent b="0" l="0" r="0" t="0"/>
+            <wp:docPr id="15" name="image5.png"/>
+            <a:graphic>
+              <a:graphicData uri="http://schemas.openxmlformats.org/drawingml/2006/picture">
+                <pic:pic>
+                  <pic:nvPicPr>
+                    <pic:cNvPr id="0" name="image5.png"/>
+                    <pic:cNvPicPr preferRelativeResize="0"/>
+                  </pic:nvPicPr>
+                  <pic:blipFill>
+                    <a:blip r:embed="rId28"/>
+                    <a:srcRect b="0" l="0" r="0" t="0"/>
+                    <a:stretch>
+                      <a:fillRect/>
+                    </a:stretch>
+                  </pic:blipFill>
+                  <pic:spPr>
+                    <a:xfrm>
+                      <a:off x="0" y="0"/>
+                      <a:ext cx="3678552" cy="1433332"/>
+                    </a:xfrm>
+                    <a:prstGeom prst="rect"/>
+                    <a:ln/>
+                  </pic:spPr>
+                </pic:pic>
+              </a:graphicData>
+            </a:graphic>
+          </wp:inline>
+        </w:drawing>
+      </w:r>
+      <w:r>
+        <w:rPr>
+          <w:rtl w:val="0"/>
+        </w:rPr>
+      </w:r>
+    </w:p>
+    <w:p>
+      <w:pPr>
+        <w:rPr/>
+      </w:pPr>
+      <w:r>
+        <w:rPr>
+          <w:rtl w:val="0"/>
+        </w:rPr>
+      </w:r>
+    </w:p>
+    <w:p>
+      <w:pPr>
+        <w:pStyle w:val="Heading1"/>
+        <w:rPr/>
+      </w:pPr>
+      <w:bookmarkStart w:colFirst="0" w:colLast="0" w:name="_hfcrmb3lmfhl" w:id="60"/>
+      <w:bookmarkEnd w:id="60"/>
+      <w:r>
+        <w:rPr>
+          <w:rtl w:val="0"/>
+        </w:rPr>
+        <w:t xml:space="preserve">Manifesto para o Desenvolvimento Ágil de Software</w:t>
+      </w:r>
+    </w:p>
+    <w:p>
+      <w:pPr>
+        <w:rPr/>
+      </w:pPr>
+      <w:r>
+        <w:rPr>
+          <w:rtl w:val="0"/>
+        </w:rPr>
+      </w:r>
+    </w:p>
+    <w:p>
+      <w:pPr>
+        <w:rPr/>
+      </w:pPr>
+      <w:r>
+        <w:rPr>
+          <w:rtl w:val="0"/>
+        </w:rPr>
+        <w:t xml:space="preserve">O Manifesto para o Desenvolvimento Ágil de Software é um documento criado em 2001 por um grupo de 17 desenvolvedores de software que se reuniram em Snowbird, Utah, nos Estados Unidos. O objetivo do manifesto era definir um conjunto de princípios e valores para o desenvolvimento de software que fosse mais flexível, adaptável e responsivo às mudanças do que as metodologias tradicionais.</w:t>
+      </w:r>
+    </w:p>
+    <w:p>
+      <w:pPr>
+        <w:rPr/>
+      </w:pPr>
+      <w:r>
+        <w:rPr>
+          <w:rtl w:val="0"/>
+        </w:rPr>
+      </w:r>
+    </w:p>
+    <w:p>
+      <w:pPr>
+        <w:rPr/>
+      </w:pPr>
+      <w:r>
+        <w:rPr>
+          <w:rtl w:val="0"/>
+        </w:rPr>
+        <w:t xml:space="preserve">O manifesto é composto por quatro valores principais:</w:t>
+      </w:r>
+    </w:p>
+    <w:p>
+      <w:pPr>
+        <w:rPr/>
+      </w:pPr>
+      <w:r>
+        <w:rPr>
+          <w:rtl w:val="0"/>
+        </w:rPr>
+      </w:r>
+    </w:p>
+    <w:p>
+      <w:pPr>
+        <w:rPr/>
+      </w:pPr>
+      <w:r>
+        <w:rPr>
+          <w:rtl w:val="0"/>
+        </w:rPr>
+        <w:t xml:space="preserve">1. Indivíduos e interações mais que processos e ferramentas: O manifesto enfatiza a importância da colaboração e da comunicação entre os membros da equipe de desenvolvimento.</w:t>
+      </w:r>
+    </w:p>
+    <w:p>
+      <w:pPr>
+        <w:rPr/>
+      </w:pPr>
+      <w:r>
+        <w:rPr>
+          <w:rtl w:val="0"/>
+        </w:rPr>
+      </w:r>
+    </w:p>
+    <w:p>
+      <w:pPr>
+        <w:rPr/>
+      </w:pPr>
+      <w:r>
+        <w:rPr>
+          <w:rtl w:val="0"/>
+        </w:rPr>
+        <w:t xml:space="preserve">2. Software em funcionamento mais que documentação abrangente: O manifesto valoriza a entrega de software funcional em detrimento da criação de documentação extensa.</w:t>
+      </w:r>
+    </w:p>
+    <w:p>
+      <w:pPr>
+        <w:rPr/>
+      </w:pPr>
+      <w:r>
+        <w:rPr>
+          <w:rtl w:val="0"/>
+        </w:rPr>
+      </w:r>
+    </w:p>
+    <w:p>
+      <w:pPr>
+        <w:rPr/>
+      </w:pPr>
+      <w:r>
+        <w:rPr>
+          <w:rtl w:val="0"/>
+        </w:rPr>
+        <w:t xml:space="preserve">3. Colaboração com o cliente mais que negociação de contratos: O manifesto defende a importância da colaboração entre o cliente e a equipe de desenvolvimento para garantir que o software atenda às suas necessidades.</w:t>
+      </w:r>
+    </w:p>
+    <w:p>
+      <w:pPr>
+        <w:rPr/>
+      </w:pPr>
+      <w:r>
+        <w:rPr>
+          <w:rtl w:val="0"/>
+        </w:rPr>
+      </w:r>
+    </w:p>
+    <w:p>
+      <w:pPr>
+        <w:rPr/>
+      </w:pPr>
+      <w:r>
+        <w:rPr>
+          <w:rtl w:val="0"/>
+        </w:rPr>
+        <w:t xml:space="preserve">4. Responder a mudanças mais que seguir um plano: O manifesto reconhece que as mudanças são inevitáveis e que o processo de desenvolvimento de software deve ser adaptável para lidar com elas.</w:t>
+      </w:r>
+    </w:p>
+    <w:p>
+      <w:pPr>
+        <w:rPr/>
+      </w:pPr>
+      <w:r>
+        <w:rPr>
+          <w:rtl w:val="0"/>
+        </w:rPr>
+      </w:r>
+    </w:p>
+    <w:p>
+      <w:pPr>
+        <w:rPr/>
+      </w:pPr>
+      <w:r>
+        <w:rPr>
+          <w:rtl w:val="0"/>
+        </w:rPr>
+        <w:t xml:space="preserve">Além dos quatro valores principais, o manifesto também inclui 12 princípios que fornecem orientação para a aplicação desses valores.</w:t>
+      </w:r>
+    </w:p>
+    <w:p>
+      <w:pPr>
+        <w:rPr/>
+      </w:pPr>
+      <w:r>
+        <w:rPr>
+          <w:rtl w:val="0"/>
+        </w:rPr>
+      </w:r>
+    </w:p>
+    <w:p>
+      <w:pPr>
+        <w:rPr/>
+      </w:pPr>
+      <w:r>
+        <w:rPr>
+          <w:rtl w:val="0"/>
+        </w:rPr>
+        <w:t xml:space="preserve">O Manifesto para o Desenvolvimento Ágil de Software teve um impacto significativo na indústria de software. Ele inspirou o desenvolvimento de diversas metodologias ágeis, como Scrum, Kanban e Lean, que são amplamente utilizadas atualmente.</w:t>
+      </w:r>
+    </w:p>
+    <w:p>
+      <w:pPr>
+        <w:rPr/>
+      </w:pPr>
+      <w:r>
+        <w:rPr>
+          <w:rtl w:val="0"/>
+        </w:rPr>
+      </w:r>
+    </w:p>
+    <w:p>
+      <w:pPr>
+        <w:pStyle w:val="Heading1"/>
+        <w:rPr/>
+      </w:pPr>
+      <w:bookmarkStart w:colFirst="0" w:colLast="0" w:name="_zbpqicdlfn47" w:id="61"/>
+      <w:bookmarkEnd w:id="61"/>
+      <w:r>
+        <w:rPr>
+          <w:rtl w:val="0"/>
+        </w:rPr>
+        <w:t xml:space="preserve">Os Doze Princípios do Manifesto Ágil</w:t>
+      </w:r>
+    </w:p>
+    <w:p>
+      <w:pPr>
+        <w:rPr/>
+      </w:pPr>
+      <w:r>
+        <w:rPr>
+          <w:rtl w:val="0"/>
+        </w:rPr>
+      </w:r>
+    </w:p>
+    <w:p>
+      <w:pPr>
+        <w:rPr/>
+      </w:pPr>
+      <w:r>
+        <w:rPr>
+          <w:rtl w:val="0"/>
+        </w:rPr>
+        <w:t xml:space="preserve">Os Doze Princípios do Manifesto Ágil servem como um guia para o desenvolvimento de software ágil. Eles enfatizam a importância da colaboração, da entrega contínua de valor, da adaptação à mudança e da busca pela excelência.</w:t>
+      </w:r>
+    </w:p>
+    <w:p>
+      <w:pPr>
+        <w:rPr/>
+      </w:pPr>
+      <w:r>
+        <w:rPr>
+          <w:rtl w:val="0"/>
+        </w:rPr>
+      </w:r>
+    </w:p>
+    <w:p>
+      <w:pPr>
+        <w:rPr/>
+      </w:pPr>
+      <w:r>
+        <w:rPr>
+          <w:rtl w:val="0"/>
+        </w:rPr>
+        <w:t xml:space="preserve">1. Nossa maior prioridade é satisfazer o cliente através da entrega contínua e adiantada de software com valor agregado.</w:t>
+      </w:r>
+    </w:p>
+    <w:p>
+      <w:pPr>
+        <w:rPr/>
+      </w:pPr>
+      <w:r>
+        <w:rPr>
+          <w:rtl w:val="0"/>
+        </w:rPr>
+      </w:r>
+    </w:p>
+    <w:p>
+      <w:pPr>
+        <w:rPr/>
+      </w:pPr>
+      <w:r>
+        <w:rPr>
+          <w:rtl w:val="0"/>
+        </w:rPr>
+        <w:t xml:space="preserve">2. Aceitar mudanças de requisitos, mesmo no fim do desenvolvimento. Processos ágeis tiram proveito da mudança para a vantagem competitiva do cliente.</w:t>
+      </w:r>
+    </w:p>
+    <w:p>
+      <w:pPr>
+        <w:rPr/>
+      </w:pPr>
+      <w:r>
+        <w:rPr>
+          <w:rtl w:val="0"/>
+        </w:rPr>
+      </w:r>
+    </w:p>
+    <w:p>
+      <w:pPr>
+        <w:rPr/>
+      </w:pPr>
+      <w:r>
+        <w:rPr>
+          <w:rtl w:val="0"/>
+        </w:rPr>
+        <w:t xml:space="preserve">3. Entregue software funcional com frequência, de poucas semanas a alguns meses, com preferência à menor escala de tempo.</w:t>
+      </w:r>
+    </w:p>
+    <w:p>
+      <w:pPr>
+        <w:rPr/>
+      </w:pPr>
+      <w:r>
+        <w:rPr>
+          <w:rtl w:val="0"/>
+        </w:rPr>
+      </w:r>
+    </w:p>
+    <w:p>
+      <w:pPr>
+        <w:rPr/>
+      </w:pPr>
+      <w:r>
+        <w:rPr>
+          <w:rtl w:val="0"/>
+        </w:rPr>
+        <w:t xml:space="preserve">4. Negócios e desenvolvedores devem trabalhar juntos diariamente ao longo do projeto.</w:t>
+      </w:r>
+    </w:p>
+    <w:p>
+      <w:pPr>
+        <w:rPr/>
+      </w:pPr>
+      <w:r>
+        <w:rPr>
+          <w:rtl w:val="0"/>
+        </w:rPr>
+      </w:r>
+    </w:p>
+    <w:p>
+      <w:pPr>
+        <w:rPr/>
+      </w:pPr>
+      <w:r>
+        <w:rPr>
+          <w:rtl w:val="0"/>
+        </w:rPr>
+        <w:t xml:space="preserve">5. Construa projetos em torno de indivíduos motivados. Dê a eles o ambiente e o suporte necessário e confie neles para fazer o trabalho.</w:t>
+      </w:r>
+    </w:p>
+    <w:p>
+      <w:pPr>
+        <w:rPr/>
+      </w:pPr>
+      <w:r>
+        <w:rPr>
+          <w:rtl w:val="0"/>
+        </w:rPr>
+      </w:r>
+    </w:p>
+    <w:p>
+      <w:pPr>
+        <w:rPr/>
+      </w:pPr>
+      <w:r>
+        <w:rPr>
+          <w:rtl w:val="0"/>
+        </w:rPr>
+        <w:t xml:space="preserve">6. O método mais eficiente e eficaz de transmitir informações para e entre uma equipe de desenvolvimento é por meio de conversa face a face.</w:t>
+      </w:r>
+    </w:p>
+    <w:p>
+      <w:pPr>
+        <w:rPr/>
+      </w:pPr>
+      <w:r>
+        <w:rPr>
+          <w:rtl w:val="0"/>
+        </w:rPr>
+      </w:r>
+    </w:p>
+    <w:p>
+      <w:pPr>
+        <w:rPr/>
+      </w:pPr>
+      <w:r>
+        <w:rPr>
+          <w:rtl w:val="0"/>
+        </w:rPr>
+        <w:t xml:space="preserve">7. Software funcionando é a medida primária do progresso.</w:t>
+      </w:r>
+    </w:p>
+    <w:p>
+      <w:pPr>
+        <w:rPr/>
+      </w:pPr>
+      <w:r>
+        <w:rPr>
+          <w:rtl w:val="0"/>
+        </w:rPr>
+      </w:r>
+    </w:p>
+    <w:p>
+      <w:pPr>
+        <w:rPr/>
+      </w:pPr>
+      <w:r>
+        <w:rPr>
+          <w:rtl w:val="0"/>
+        </w:rPr>
+        <w:t xml:space="preserve">8. Processos ágeis promovem desenvolvimento sustentável. Os patrocinadores, desenvolvedores e usuários devem ser capazes de manter um ritmo constante indefinidamente.</w:t>
+      </w:r>
+    </w:p>
+    <w:p>
+      <w:pPr>
+        <w:rPr/>
+      </w:pPr>
+      <w:r>
+        <w:rPr>
+          <w:rtl w:val="0"/>
+        </w:rPr>
+      </w:r>
+    </w:p>
+    <w:p>
+      <w:pPr>
+        <w:rPr/>
+      </w:pPr>
+      <w:r>
+        <w:rPr>
+          <w:rtl w:val="0"/>
+        </w:rPr>
+        <w:t xml:space="preserve">9. A atenção contínua à excelência técnica e ao bom design aumenta a agilidade.</w:t>
+      </w:r>
+    </w:p>
+    <w:p>
+      <w:pPr>
+        <w:rPr/>
+      </w:pPr>
+      <w:r>
+        <w:rPr>
+          <w:rtl w:val="0"/>
+        </w:rPr>
+      </w:r>
+    </w:p>
+    <w:p>
+      <w:pPr>
+        <w:rPr/>
+      </w:pPr>
+      <w:r>
+        <w:rPr>
+          <w:rtl w:val="0"/>
+        </w:rPr>
+        <w:t xml:space="preserve">10. Simplicidade -- a arte de maximizar a quantidade de trabalho não feito -- é essencial.</w:t>
+      </w:r>
+    </w:p>
+    <w:p>
+      <w:pPr>
+        <w:rPr/>
+      </w:pPr>
+      <w:r>
+        <w:rPr>
+          <w:rtl w:val="0"/>
+        </w:rPr>
+      </w:r>
+    </w:p>
+    <w:p>
+      <w:pPr>
+        <w:rPr/>
+      </w:pPr>
+      <w:r>
+        <w:rPr>
+          <w:rtl w:val="0"/>
+        </w:rPr>
+        <w:t xml:space="preserve">11. As melhores arquiteturas, requisitos e designs emergem de equipes auto-organizadas.</w:t>
+      </w:r>
+    </w:p>
+    <w:p>
+      <w:pPr>
+        <w:rPr/>
+      </w:pPr>
+      <w:r>
+        <w:rPr>
+          <w:rtl w:val="0"/>
+        </w:rPr>
+      </w:r>
+    </w:p>
+    <w:p>
+      <w:pPr>
+        <w:rPr/>
+      </w:pPr>
+      <w:r>
+        <w:rPr>
+          <w:rtl w:val="0"/>
+        </w:rPr>
+        <w:t xml:space="preserve">12. Em intervalos regulares, a equipe reflete sobre como se tornar mais eficaz e então ajusta seu comportamento de acordo.</w:t>
+      </w:r>
+    </w:p>
+    <w:p>
+      <w:pPr>
+        <w:rPr/>
+      </w:pPr>
+      <w:r>
+        <w:rPr>
+          <w:rtl w:val="0"/>
+        </w:rPr>
+      </w:r>
+    </w:p>
+    <w:p>
+      <w:pPr>
+        <w:pStyle w:val="Heading1"/>
+        <w:rPr/>
+      </w:pPr>
+      <w:bookmarkStart w:colFirst="0" w:colLast="0" w:name="_mbs4wavkzetk" w:id="62"/>
+      <w:bookmarkEnd w:id="62"/>
+      <w:r>
+        <w:rPr>
+          <w:rtl w:val="0"/>
+        </w:rPr>
+        <w:t xml:space="preserve">Scrum Escalado</w:t>
+      </w:r>
+    </w:p>
+    <w:p>
+      <w:pPr>
+        <w:rPr/>
+      </w:pPr>
+      <w:r>
+        <w:rPr>
+          <w:rtl w:val="0"/>
+        </w:rPr>
+      </w:r>
+    </w:p>
+    <w:p>
+      <w:pPr>
+        <w:jc w:val="center"/>
+        <w:rPr/>
+      </w:pPr>
+      <w:r>
+        <w:rPr/>
+        <w:drawing>
+          <wp:inline distB="114300" distT="114300" distL="114300" distR="114300">
+            <wp:extent cx="3418155" cy="1862191"/>
+            <wp:effectExtent b="0" l="0" r="0" t="0"/>
+            <wp:docPr id="9" name="image3.png"/>
+            <a:graphic>
+              <a:graphicData uri="http://schemas.openxmlformats.org/drawingml/2006/picture">
+                <pic:pic>
+                  <pic:nvPicPr>
+                    <pic:cNvPr id="0" name="image3.png"/>
+                    <pic:cNvPicPr preferRelativeResize="0"/>
+                  </pic:nvPicPr>
+                  <pic:blipFill>
+                    <a:blip r:embed="rId29"/>
+                    <a:srcRect b="0" l="0" r="0" t="0"/>
+                    <a:stretch>
+                      <a:fillRect/>
+                    </a:stretch>
+                  </pic:blipFill>
+                  <pic:spPr>
+                    <a:xfrm>
+                      <a:off x="0" y="0"/>
+                      <a:ext cx="3418155" cy="1862191"/>
+                    </a:xfrm>
+                    <a:prstGeom prst="rect"/>
+                    <a:ln/>
+                  </pic:spPr>
+                </pic:pic>
+              </a:graphicData>
+            </a:graphic>
+          </wp:inline>
+        </w:drawing>
+      </w:r>
+      <w:r>
+        <w:rPr>
+          <w:rtl w:val="0"/>
+        </w:rPr>
+      </w:r>
+    </w:p>
+    <w:p>
+      <w:pPr>
+        <w:jc w:val="center"/>
+        <w:rPr/>
+      </w:pPr>
+      <w:r>
+        <w:rPr>
+          <w:rtl w:val="0"/>
+        </w:rPr>
+      </w:r>
+    </w:p>
+    <w:p>
+      <w:pPr>
+        <w:jc w:val="center"/>
+        <w:rPr/>
+      </w:pPr>
+      <w:r>
+        <w:rPr/>
+        <w:drawing>
+          <wp:inline distB="114300" distT="114300" distL="114300" distR="114300">
+            <wp:extent cx="3308513" cy="1071891"/>
+            <wp:effectExtent b="0" l="0" r="0" t="0"/>
+            <wp:docPr id="11" name="image1.png"/>
+            <a:graphic>
+              <a:graphicData uri="http://schemas.openxmlformats.org/drawingml/2006/picture">
+                <pic:pic>
+                  <pic:nvPicPr>
+                    <pic:cNvPr id="0" name="image1.png"/>
+                    <pic:cNvPicPr preferRelativeResize="0"/>
+                  </pic:nvPicPr>
+                  <pic:blipFill>
+                    <a:blip r:embed="rId30"/>
+                    <a:srcRect b="0" l="0" r="0" t="0"/>
+                    <a:stretch>
+                      <a:fillRect/>
+                    </a:stretch>
+                  </pic:blipFill>
+                  <pic:spPr>
+                    <a:xfrm>
+                      <a:off x="0" y="0"/>
+                      <a:ext cx="3308513" cy="1071891"/>
+                    </a:xfrm>
+                    <a:prstGeom prst="rect"/>
+                    <a:ln/>
+                  </pic:spPr>
+                </pic:pic>
+              </a:graphicData>
+            </a:graphic>
+          </wp:inline>
+        </w:drawing>
+      </w:r>
+      <w:r>
+        <w:rPr>
+          <w:rtl w:val="0"/>
+        </w:rPr>
+      </w:r>
+    </w:p>
+    <w:p>
+      <w:pPr>
+        <w:pStyle w:val="Heading1"/>
+        <w:rPr/>
+      </w:pPr>
+      <w:bookmarkStart w:colFirst="0" w:colLast="0" w:name="_a2jpbvzj73g" w:id="63"/>
+      <w:bookmarkEnd w:id="63"/>
+      <w:r>
+        <w:rPr>
+          <w:rtl w:val="0"/>
+        </w:rPr>
+      </w:r>
+    </w:p>
+    <w:p>
+      <w:pPr>
+        <w:pStyle w:val="Heading1"/>
+        <w:rPr/>
+      </w:pPr>
+      <w:bookmarkStart w:colFirst="0" w:colLast="0" w:name="_x9dpgkhrmn00" w:id="64"/>
+      <w:bookmarkEnd w:id="64"/>
+      <w:r>
+        <w:rPr>
+          <w:rtl w:val="0"/>
+        </w:rPr>
+        <w:t xml:space="preserve">Dicas de como executar as certificações PSM I e ASF</w:t>
+      </w:r>
+    </w:p>
+    <w:p>
+      <w:pPr>
+        <w:rPr/>
+      </w:pPr>
+      <w:r>
+        <w:rPr>
+          <w:rtl w:val="0"/>
+        </w:rPr>
+      </w:r>
+    </w:p>
+    <w:p>
+      <w:pPr>
+        <w:rPr/>
+      </w:pPr>
+      <w:r>
+        <w:rPr>
+          <w:rtl w:val="0"/>
+        </w:rPr>
+        <w:t xml:space="preserve">Dicas para execução das provas para certificação de Scrum.</w:t>
+      </w:r>
+    </w:p>
+    <w:p>
+      <w:pPr>
+        <w:rPr/>
+      </w:pPr>
+      <w:r>
+        <w:rPr>
+          <w:rtl w:val="0"/>
+        </w:rPr>
+      </w:r>
+    </w:p>
+    <w:p>
+      <w:pPr>
+        <w:rPr/>
+      </w:pPr>
+      <w:r>
+        <w:rPr>
+          <w:rtl w:val="0"/>
+        </w:rPr>
+      </w:r>
+    </w:p>
+    <w:p>
+      <w:pPr>
+        <w:rPr/>
+      </w:pPr>
+      <w:r>
+        <w:rPr>
+          <w:rtl w:val="0"/>
+        </w:rPr>
+      </w:r>
+    </w:p>
+    <w:p>
+      <w:pPr>
+        <w:jc w:val="center"/>
+        <w:rPr/>
+      </w:pPr>
+      <w:r>
+        <w:rPr/>
+        <w:drawing>
+          <wp:inline distB="114300" distT="114300" distL="114300" distR="114300">
+            <wp:extent cx="3957638" cy="2382362"/>
+            <wp:effectExtent b="0" l="0" r="0" t="0"/>
+            <wp:docPr id="14" name="image9.png"/>
+            <a:graphic>
+              <a:graphicData uri="http://schemas.openxmlformats.org/drawingml/2006/picture">
+                <pic:pic>
+                  <pic:nvPicPr>
+                    <pic:cNvPr id="0" name="image9.png"/>
+                    <pic:cNvPicPr preferRelativeResize="0"/>
+                  </pic:nvPicPr>
+                  <pic:blipFill>
+                    <a:blip r:embed="rId31"/>
+                    <a:srcRect b="0" l="0" r="0" t="0"/>
+                    <a:stretch>
+                      <a:fillRect/>
+                    </a:stretch>
+                  </pic:blipFill>
+                  <pic:spPr>
+                    <a:xfrm>
+                      <a:off x="0" y="0"/>
+                      <a:ext cx="3957638" cy="2382362"/>
+                    </a:xfrm>
+                    <a:prstGeom prst="rect"/>
+                    <a:ln/>
+                  </pic:spPr>
+                </pic:pic>
+              </a:graphicData>
+            </a:graphic>
+          </wp:inline>
+        </w:drawing>
+      </w:r>
+      <w:r>
+        <w:rPr>
+          <w:rtl w:val="0"/>
+        </w:rPr>
+      </w:r>
+    </w:p>
+    <w:p>
+      <w:pPr>
+        <w:jc w:val="center"/>
+        <w:rPr/>
+      </w:pPr>
+      <w:r>
+        <w:rPr>
+          <w:rtl w:val="0"/>
+        </w:rPr>
+      </w:r>
+    </w:p>
+    <w:p>
+      <w:pPr>
+        <w:ind w:firstLine="720"/>
+        <w:jc w:val="left"/>
+        <w:rPr/>
+      </w:pPr>
+      <w:r>
+        <w:rPr/>
+        <w:drawing>
+          <wp:inline distB="114300" distT="114300" distL="114300" distR="114300">
+            <wp:extent cx="4306191" cy="2147981"/>
+            <wp:effectExtent b="0" l="0" r="0" t="0"/>
+            <wp:docPr id="19" name="image7.png"/>
+            <a:graphic>
+              <a:graphicData uri="http://schemas.openxmlformats.org/drawingml/2006/picture">
+                <pic:pic>
+                  <pic:nvPicPr>
+                    <pic:cNvPr id="0" name="image7.png"/>
+                    <pic:cNvPicPr preferRelativeResize="0"/>
+                  </pic:nvPicPr>
+                  <pic:blipFill>
+                    <a:blip r:embed="rId32"/>
+                    <a:srcRect b="0" l="0" r="0" t="0"/>
+                    <a:stretch>
+                      <a:fillRect/>
+                    </a:stretch>
+                  </pic:blipFill>
+                  <pic:spPr>
+                    <a:xfrm>
+                      <a:off x="0" y="0"/>
+                      <a:ext cx="4306191" cy="2147981"/>
+                    </a:xfrm>
+                    <a:prstGeom prst="rect"/>
+                    <a:ln/>
+                  </pic:spPr>
+                </pic:pic>
+              </a:graphicData>
+            </a:graphic>
+          </wp:inline>
+        </w:drawing>
+      </w:r>
+      <w:r>
+        <w:rPr>
+          <w:rtl w:val="0"/>
+        </w:rPr>
+      </w:r>
+    </w:p>
+    <w:p>
+      <w:pPr>
+        <w:rPr/>
+      </w:pPr>
+      <w:r>
+        <w:rPr>
+          <w:rtl w:val="0"/>
+        </w:rPr>
+      </w:r>
+    </w:p>
+    <w:p>
+      <w:pPr>
+        <w:pStyle w:val="Heading1"/>
+        <w:rPr/>
+      </w:pPr>
+      <w:bookmarkStart w:colFirst="0" w:colLast="0" w:name="_uyek2rfv376" w:id="65"/>
+      <w:bookmarkEnd w:id="65"/>
+      <w:r>
+        <w:rPr>
+          <w:rtl w:val="0"/>
+        </w:rPr>
+        <w:t xml:space="preserve">Entendendo a dinâmica das provas PSM I e ASF</w:t>
+      </w:r>
+    </w:p>
+    <w:p>
+      <w:pPr>
+        <w:rPr/>
+      </w:pPr>
+      <w:r>
+        <w:rPr>
+          <w:rtl w:val="0"/>
+        </w:rPr>
+      </w:r>
+    </w:p>
+    <w:p>
+      <w:pPr>
+        <w:jc w:val="center"/>
+        <w:rPr/>
+      </w:pPr>
+      <w:r>
+        <w:rPr/>
+        <w:drawing>
+          <wp:inline distB="114300" distT="114300" distL="114300" distR="114300">
+            <wp:extent cx="4146888" cy="2378113"/>
+            <wp:effectExtent b="0" l="0" r="0" t="0"/>
+            <wp:docPr id="27" name="image13.png"/>
+            <a:graphic>
+              <a:graphicData uri="http://schemas.openxmlformats.org/drawingml/2006/picture">
+                <pic:pic>
+                  <pic:nvPicPr>
+                    <pic:cNvPr id="0" name="image13.png"/>
+                    <pic:cNvPicPr preferRelativeResize="0"/>
+                  </pic:nvPicPr>
+                  <pic:blipFill>
+                    <a:blip r:embed="rId33"/>
+                    <a:srcRect b="0" l="0" r="0" t="0"/>
+                    <a:stretch>
+                      <a:fillRect/>
+                    </a:stretch>
+                  </pic:blipFill>
+                  <pic:spPr>
+                    <a:xfrm>
+                      <a:off x="0" y="0"/>
+                      <a:ext cx="4146888" cy="2378113"/>
+                    </a:xfrm>
+                    <a:prstGeom prst="rect"/>
+                    <a:ln/>
+                  </pic:spPr>
+                </pic:pic>
+              </a:graphicData>
+            </a:graphic>
+          </wp:inline>
+        </w:drawing>
+      </w:r>
+      <w:r>
+        <w:rPr>
+          <w:rtl w:val="0"/>
+        </w:rPr>
+      </w:r>
+    </w:p>
+    <w:p>
+      <w:pPr>
+        <w:rPr/>
+      </w:pPr>
+      <w:r>
+        <w:rPr>
+          <w:rtl w:val="0"/>
+        </w:rPr>
+      </w:r>
+    </w:p>
+    <w:p>
+      <w:pPr>
+        <w:jc w:val="center"/>
+        <w:rPr/>
+      </w:pPr>
+      <w:r>
+        <w:rPr/>
+        <w:drawing>
+          <wp:inline distB="114300" distT="114300" distL="114300" distR="114300">
+            <wp:extent cx="3900488" cy="2015982"/>
+            <wp:effectExtent b="0" l="0" r="0" t="0"/>
+            <wp:docPr id="18" name="image8.png"/>
+            <a:graphic>
+              <a:graphicData uri="http://schemas.openxmlformats.org/drawingml/2006/picture">
+                <pic:pic>
+                  <pic:nvPicPr>
+                    <pic:cNvPr id="0" name="image8.png"/>
+                    <pic:cNvPicPr preferRelativeResize="0"/>
+                  </pic:nvPicPr>
+                  <pic:blipFill>
+                    <a:blip r:embed="rId34"/>
+                    <a:srcRect b="0" l="0" r="0" t="0"/>
+                    <a:stretch>
+                      <a:fillRect/>
+                    </a:stretch>
+                  </pic:blipFill>
+                  <pic:spPr>
+                    <a:xfrm>
+                      <a:off x="0" y="0"/>
+                      <a:ext cx="3900488" cy="2015982"/>
+                    </a:xfrm>
+                    <a:prstGeom prst="rect"/>
+                    <a:ln/>
+                  </pic:spPr>
+                </pic:pic>
+              </a:graphicData>
+            </a:graphic>
+          </wp:inline>
+        </w:drawing>
+      </w:r>
+      <w:r>
+        <w:rPr>
+          <w:rtl w:val="0"/>
+        </w:rPr>
+      </w:r>
+    </w:p>
+    <w:p>
+      <w:pPr>
+        <w:rPr/>
+      </w:pPr>
+      <w:r>
+        <w:rPr>
+          <w:rtl w:val="0"/>
+        </w:rPr>
+      </w:r>
+    </w:p>
+    <w:p>
+      <w:pPr>
+        <w:jc w:val="center"/>
+        <w:rPr/>
+      </w:pPr>
+      <w:r>
+        <w:rPr/>
+        <w:drawing>
+          <wp:inline distB="114300" distT="114300" distL="114300" distR="114300">
+            <wp:extent cx="4186238" cy="1251556"/>
+            <wp:effectExtent b="0" l="0" r="0" t="0"/>
+            <wp:docPr id="12" name="image4.png"/>
+            <a:graphic>
+              <a:graphicData uri="http://schemas.openxmlformats.org/drawingml/2006/picture">
+                <pic:pic>
+                  <pic:nvPicPr>
+                    <pic:cNvPr id="0" name="image4.png"/>
+                    <pic:cNvPicPr preferRelativeResize="0"/>
+                  </pic:nvPicPr>
+                  <pic:blipFill>
+                    <a:blip r:embed="rId35"/>
+                    <a:srcRect b="0" l="0" r="0" t="0"/>
+                    <a:stretch>
+                      <a:fillRect/>
+                    </a:stretch>
+                  </pic:blipFill>
+                  <pic:spPr>
+                    <a:xfrm>
+                      <a:off x="0" y="0"/>
+                      <a:ext cx="4186238" cy="1251556"/>
+                    </a:xfrm>
+                    <a:prstGeom prst="rect"/>
+                    <a:ln/>
+                  </pic:spPr>
+                </pic:pic>
+              </a:graphicData>
+            </a:graphic>
+          </wp:inline>
+        </w:drawing>
+      </w:r>
       <w:r>
         <w:rPr>
           <w:rtl w:val="0"/>

</xml_diff>